<commit_message>
Initial commit: Added bug report and update test case.
</commit_message>
<xml_diff>
--- a/test_case/Test Case.docx
+++ b/test_case/Test Case.docx
@@ -43,12 +43,12 @@
         <w:tblLook w:val="04A0" w:firstRow="1" w:lastRow="0" w:firstColumn="1" w:lastColumn="0" w:noHBand="0" w:noVBand="1"/>
       </w:tblPr>
       <w:tblGrid>
-        <w:gridCol w:w="687"/>
-        <w:gridCol w:w="1209"/>
-        <w:gridCol w:w="2780"/>
-        <w:gridCol w:w="1627"/>
-        <w:gridCol w:w="1525"/>
-        <w:gridCol w:w="1188"/>
+        <w:gridCol w:w="684"/>
+        <w:gridCol w:w="1202"/>
+        <w:gridCol w:w="2763"/>
+        <w:gridCol w:w="1618"/>
+        <w:gridCol w:w="1516"/>
+        <w:gridCol w:w="1233"/>
       </w:tblGrid>
       <w:tr>
         <w:tc>
@@ -203,8 +203,18 @@
             <w:vAlign w:val="center"/>
           </w:tcPr>
           <w:p>
-            <w:r>
-              <w:t>Fail</w:t>
+            <w:pPr>
+              <w:rPr>
+                <w:b/>
+                <w:bCs/>
+              </w:rPr>
+            </w:pPr>
+            <w:r>
+              <w:rPr>
+                <w:b/>
+                <w:bCs/>
+              </w:rPr>
+              <w:t>Failed</w:t>
             </w:r>
           </w:p>
         </w:tc>
@@ -270,8 +280,18 @@
             <w:vAlign w:val="center"/>
           </w:tcPr>
           <w:p>
-            <w:r>
-              <w:t>Fail</w:t>
+            <w:pPr>
+              <w:rPr>
+                <w:b/>
+                <w:bCs/>
+              </w:rPr>
+            </w:pPr>
+            <w:r>
+              <w:rPr>
+                <w:b/>
+                <w:bCs/>
+              </w:rPr>
+              <w:t>Failed</w:t>
             </w:r>
           </w:p>
         </w:tc>
@@ -337,8 +357,18 @@
             <w:vAlign w:val="center"/>
           </w:tcPr>
           <w:p>
-            <w:r>
-              <w:t>Fail</w:t>
+            <w:pPr>
+              <w:rPr>
+                <w:b/>
+                <w:bCs/>
+              </w:rPr>
+            </w:pPr>
+            <w:r>
+              <w:rPr>
+                <w:b/>
+                <w:bCs/>
+              </w:rPr>
+              <w:t>Failed</w:t>
             </w:r>
           </w:p>
         </w:tc>
@@ -402,7 +432,17 @@
             <w:vAlign w:val="center"/>
           </w:tcPr>
           <w:p>
-            <w:r>
+            <w:pPr>
+              <w:rPr>
+                <w:b/>
+                <w:bCs/>
+              </w:rPr>
+            </w:pPr>
+            <w:r>
+              <w:rPr>
+                <w:b/>
+                <w:bCs/>
+              </w:rPr>
               <w:t>Passed</w:t>
             </w:r>
           </w:p>
@@ -493,7 +533,17 @@
             <w:vAlign w:val="center"/>
           </w:tcPr>
           <w:p>
-            <w:r>
+            <w:pPr>
+              <w:rPr>
+                <w:b/>
+                <w:bCs/>
+              </w:rPr>
+            </w:pPr>
+            <w:r>
+              <w:rPr>
+                <w:b/>
+                <w:bCs/>
+              </w:rPr>
               <w:t>Passed</w:t>
             </w:r>
           </w:p>
@@ -564,7 +614,17 @@
             <w:vAlign w:val="center"/>
           </w:tcPr>
           <w:p>
-            <w:r>
+            <w:pPr>
+              <w:rPr>
+                <w:b/>
+                <w:bCs/>
+              </w:rPr>
+            </w:pPr>
+            <w:r>
+              <w:rPr>
+                <w:b/>
+                <w:bCs/>
+              </w:rPr>
               <w:t>Passed</w:t>
             </w:r>
           </w:p>
@@ -645,7 +705,17 @@
             <w:vAlign w:val="center"/>
           </w:tcPr>
           <w:p>
-            <w:r>
+            <w:pPr>
+              <w:rPr>
+                <w:b/>
+                <w:bCs/>
+              </w:rPr>
+            </w:pPr>
+            <w:r>
+              <w:rPr>
+                <w:b/>
+                <w:bCs/>
+              </w:rPr>
               <w:t>Passed</w:t>
             </w:r>
           </w:p>
@@ -719,7 +789,17 @@
             <w:tcW w:w="1503" w:type="dxa"/>
           </w:tcPr>
           <w:p>
-            <w:r>
+            <w:pPr>
+              <w:rPr>
+                <w:b/>
+                <w:bCs/>
+              </w:rPr>
+            </w:pPr>
+            <w:r>
+              <w:rPr>
+                <w:b/>
+                <w:bCs/>
+              </w:rPr>
               <w:lastRenderedPageBreak/>
               <w:t>Failed</w:t>
             </w:r>
@@ -782,11 +862,18 @@
             <w:tcW w:w="1503" w:type="dxa"/>
           </w:tcPr>
           <w:p>
-            <w:r>
-              <w:t>Pass</w:t>
-            </w:r>
-            <w:r>
-              <w:t>ed</w:t>
+            <w:pPr>
+              <w:rPr>
+                <w:b/>
+                <w:bCs/>
+              </w:rPr>
+            </w:pPr>
+            <w:r>
+              <w:rPr>
+                <w:b/>
+                <w:bCs/>
+              </w:rPr>
+              <w:t>Passed</w:t>
             </w:r>
           </w:p>
         </w:tc>
@@ -818,15 +905,7 @@
           </w:tcPr>
           <w:p>
             <w:r>
-              <w:t xml:space="preserve">Enter </w:t>
-            </w:r>
-            <w:proofErr w:type="spellStart"/>
-            <w:r>
-              <w:t>rokaya@gmail</w:t>
-            </w:r>
-            <w:proofErr w:type="spellEnd"/>
-            <w:r>
-              <w:t>...com in the email field</w:t>
+              <w:t>Enter rokaya@gmail...com in the email field</w:t>
             </w:r>
           </w:p>
         </w:tc>
@@ -855,8 +934,18 @@
             <w:tcW w:w="1503" w:type="dxa"/>
           </w:tcPr>
           <w:p>
-            <w:r>
-              <w:t>Fail</w:t>
+            <w:pPr>
+              <w:rPr>
+                <w:b/>
+                <w:bCs/>
+              </w:rPr>
+            </w:pPr>
+            <w:r>
+              <w:rPr>
+                <w:b/>
+                <w:bCs/>
+              </w:rPr>
+              <w:t>Failed</w:t>
             </w:r>
           </w:p>
         </w:tc>
@@ -923,7 +1012,17 @@
             <w:tcW w:w="1503" w:type="dxa"/>
           </w:tcPr>
           <w:p>
-            <w:r>
+            <w:pPr>
+              <w:rPr>
+                <w:b/>
+                <w:bCs/>
+              </w:rPr>
+            </w:pPr>
+            <w:r>
+              <w:rPr>
+                <w:b/>
+                <w:bCs/>
+              </w:rPr>
               <w:t>Passed</w:t>
             </w:r>
           </w:p>
@@ -1011,7 +1110,17 @@
             <w:tcW w:w="1503" w:type="dxa"/>
           </w:tcPr>
           <w:p>
-            <w:r>
+            <w:pPr>
+              <w:rPr>
+                <w:b/>
+                <w:bCs/>
+              </w:rPr>
+            </w:pPr>
+            <w:r>
+              <w:rPr>
+                <w:b/>
+                <w:bCs/>
+              </w:rPr>
               <w:t>Failed</w:t>
             </w:r>
           </w:p>
@@ -1112,7 +1221,17 @@
             <w:vAlign w:val="center"/>
           </w:tcPr>
           <w:p>
-            <w:r>
+            <w:pPr>
+              <w:rPr>
+                <w:b/>
+                <w:bCs/>
+              </w:rPr>
+            </w:pPr>
+            <w:r>
+              <w:rPr>
+                <w:b/>
+                <w:bCs/>
+              </w:rPr>
               <w:t>Passed</w:t>
             </w:r>
           </w:p>
@@ -1189,12 +1308,18 @@
             <w:vAlign w:val="center"/>
           </w:tcPr>
           <w:p>
-            <w:r>
-              <w:rPr>
-                <w:b/>
-                <w:bCs/>
-              </w:rPr>
-              <w:t>Pass</w:t>
+            <w:pPr>
+              <w:rPr>
+                <w:b/>
+                <w:bCs/>
+              </w:rPr>
+            </w:pPr>
+            <w:r>
+              <w:rPr>
+                <w:b/>
+                <w:bCs/>
+              </w:rPr>
+              <w:t>Passed</w:t>
             </w:r>
           </w:p>
         </w:tc>
@@ -1264,12 +1389,18 @@
             <w:vAlign w:val="center"/>
           </w:tcPr>
           <w:p>
-            <w:r>
-              <w:rPr>
-                <w:b/>
-                <w:bCs/>
-              </w:rPr>
-              <w:t>Pass</w:t>
+            <w:pPr>
+              <w:rPr>
+                <w:b/>
+                <w:bCs/>
+              </w:rPr>
+            </w:pPr>
+            <w:r>
+              <w:rPr>
+                <w:b/>
+                <w:bCs/>
+              </w:rPr>
+              <w:t>Passed</w:t>
             </w:r>
           </w:p>
         </w:tc>
@@ -1339,12 +1470,18 @@
             <w:vAlign w:val="center"/>
           </w:tcPr>
           <w:p>
-            <w:r>
-              <w:rPr>
-                <w:b/>
-                <w:bCs/>
-              </w:rPr>
-              <w:t>Pass</w:t>
+            <w:pPr>
+              <w:rPr>
+                <w:b/>
+                <w:bCs/>
+              </w:rPr>
+            </w:pPr>
+            <w:r>
+              <w:rPr>
+                <w:b/>
+                <w:bCs/>
+              </w:rPr>
+              <w:t>Passed</w:t>
             </w:r>
           </w:p>
         </w:tc>
@@ -1433,13 +1570,19 @@
             <w:vAlign w:val="center"/>
           </w:tcPr>
           <w:p>
+            <w:pPr>
+              <w:rPr>
+                <w:b/>
+                <w:bCs/>
+              </w:rPr>
+            </w:pPr>
             <w:r>
               <w:rPr>
                 <w:b/>
                 <w:bCs/>
               </w:rPr>
               <w:lastRenderedPageBreak/>
-              <w:t>Pass</w:t>
+              <w:t>Passed</w:t>
             </w:r>
           </w:p>
         </w:tc>
@@ -1539,7 +1682,17 @@
             <w:vAlign w:val="center"/>
           </w:tcPr>
           <w:p>
-            <w:r>
+            <w:pPr>
+              <w:rPr>
+                <w:b/>
+                <w:bCs/>
+              </w:rPr>
+            </w:pPr>
+            <w:r>
+              <w:rPr>
+                <w:b/>
+                <w:bCs/>
+              </w:rPr>
               <w:t>Passed</w:t>
             </w:r>
           </w:p>
@@ -1610,12 +1763,18 @@
             <w:vAlign w:val="center"/>
           </w:tcPr>
           <w:p>
-            <w:r>
-              <w:rPr>
-                <w:b/>
-                <w:bCs/>
-              </w:rPr>
-              <w:t>Pass</w:t>
+            <w:pPr>
+              <w:rPr>
+                <w:b/>
+                <w:bCs/>
+              </w:rPr>
+            </w:pPr>
+            <w:r>
+              <w:rPr>
+                <w:b/>
+                <w:bCs/>
+              </w:rPr>
+              <w:t>Passed</w:t>
             </w:r>
           </w:p>
         </w:tc>
@@ -1705,7 +1864,17 @@
             <w:vAlign w:val="center"/>
           </w:tcPr>
           <w:p>
-            <w:r>
+            <w:pPr>
+              <w:rPr>
+                <w:b/>
+                <w:bCs/>
+              </w:rPr>
+            </w:pPr>
+            <w:r>
+              <w:rPr>
+                <w:b/>
+                <w:bCs/>
+              </w:rPr>
               <w:t>Passed</w:t>
             </w:r>
           </w:p>
@@ -1776,8 +1945,18 @@
             <w:vAlign w:val="center"/>
           </w:tcPr>
           <w:p>
-            <w:r>
-              <w:t>Pass</w:t>
+            <w:pPr>
+              <w:rPr>
+                <w:b/>
+                <w:bCs/>
+              </w:rPr>
+            </w:pPr>
+            <w:r>
+              <w:rPr>
+                <w:b/>
+                <w:bCs/>
+              </w:rPr>
+              <w:t>Passed</w:t>
             </w:r>
           </w:p>
         </w:tc>
@@ -1855,8 +2034,18 @@
             <w:vAlign w:val="center"/>
           </w:tcPr>
           <w:p>
-            <w:r>
-              <w:t>Pass</w:t>
+            <w:pPr>
+              <w:rPr>
+                <w:b/>
+                <w:bCs/>
+              </w:rPr>
+            </w:pPr>
+            <w:r>
+              <w:rPr>
+                <w:b/>
+                <w:bCs/>
+              </w:rPr>
+              <w:t>Passed</w:t>
             </w:r>
           </w:p>
         </w:tc>
@@ -1930,8 +2119,18 @@
             <w:vAlign w:val="center"/>
           </w:tcPr>
           <w:p>
-            <w:r>
-              <w:t>Pass</w:t>
+            <w:pPr>
+              <w:rPr>
+                <w:b/>
+                <w:bCs/>
+              </w:rPr>
+            </w:pPr>
+            <w:r>
+              <w:rPr>
+                <w:b/>
+                <w:bCs/>
+              </w:rPr>
+              <w:t>Passed</w:t>
             </w:r>
           </w:p>
         </w:tc>
@@ -2005,8 +2204,18 @@
             <w:vAlign w:val="center"/>
           </w:tcPr>
           <w:p>
-            <w:r>
-              <w:t>Pass</w:t>
+            <w:pPr>
+              <w:rPr>
+                <w:b/>
+                <w:bCs/>
+              </w:rPr>
+            </w:pPr>
+            <w:r>
+              <w:rPr>
+                <w:b/>
+                <w:bCs/>
+              </w:rPr>
+              <w:t>Passed</w:t>
             </w:r>
           </w:p>
         </w:tc>
@@ -2064,11 +2273,11 @@
           <w:p>
             <w:r>
               <w:lastRenderedPageBreak/>
-              <w:t xml:space="preserve">Only the subject should be removed. Form should </w:t>
+              <w:t xml:space="preserve">Only the subject should be removed. </w:t>
             </w:r>
             <w:r>
               <w:lastRenderedPageBreak/>
-              <w:t>not reload or lose previously entered data</w:t>
+              <w:t>Form should not reload or lose previously entered data</w:t>
             </w:r>
           </w:p>
         </w:tc>
@@ -2094,9 +2303,19 @@
             <w:vAlign w:val="center"/>
           </w:tcPr>
           <w:p>
-            <w:r>
+            <w:pPr>
+              <w:rPr>
+                <w:b/>
+                <w:bCs/>
+              </w:rPr>
+            </w:pPr>
+            <w:r>
+              <w:rPr>
+                <w:b/>
+                <w:bCs/>
+              </w:rPr>
               <w:lastRenderedPageBreak/>
-              <w:t>Fail</w:t>
+              <w:t>Failed</w:t>
             </w:r>
           </w:p>
         </w:tc>
@@ -2162,8 +2381,18 @@
             <w:vAlign w:val="center"/>
           </w:tcPr>
           <w:p>
-            <w:r>
-              <w:t>Pass</w:t>
+            <w:pPr>
+              <w:rPr>
+                <w:b/>
+                <w:bCs/>
+              </w:rPr>
+            </w:pPr>
+            <w:r>
+              <w:rPr>
+                <w:b/>
+                <w:bCs/>
+              </w:rPr>
+              <w:t>Passed</w:t>
             </w:r>
           </w:p>
         </w:tc>
@@ -2233,8 +2462,18 @@
             <w:vAlign w:val="center"/>
           </w:tcPr>
           <w:p>
-            <w:r>
-              <w:t>Pass</w:t>
+            <w:pPr>
+              <w:rPr>
+                <w:b/>
+                <w:bCs/>
+              </w:rPr>
+            </w:pPr>
+            <w:r>
+              <w:rPr>
+                <w:b/>
+                <w:bCs/>
+              </w:rPr>
+              <w:t>Passed</w:t>
             </w:r>
           </w:p>
         </w:tc>
@@ -2304,8 +2543,18 @@
             <w:vAlign w:val="center"/>
           </w:tcPr>
           <w:p>
-            <w:r>
-              <w:t>Pass</w:t>
+            <w:pPr>
+              <w:rPr>
+                <w:b/>
+                <w:bCs/>
+              </w:rPr>
+            </w:pPr>
+            <w:r>
+              <w:rPr>
+                <w:b/>
+                <w:bCs/>
+              </w:rPr>
+              <w:t>Passed</w:t>
             </w:r>
           </w:p>
         </w:tc>
@@ -2383,8 +2632,18 @@
             <w:vAlign w:val="center"/>
           </w:tcPr>
           <w:p>
-            <w:r>
-              <w:t>Pass</w:t>
+            <w:pPr>
+              <w:rPr>
+                <w:b/>
+                <w:bCs/>
+              </w:rPr>
+            </w:pPr>
+            <w:r>
+              <w:rPr>
+                <w:b/>
+                <w:bCs/>
+              </w:rPr>
+              <w:t>Passed</w:t>
             </w:r>
           </w:p>
         </w:tc>
@@ -2458,8 +2717,18 @@
             <w:vAlign w:val="center"/>
           </w:tcPr>
           <w:p>
-            <w:r>
-              <w:t>Pass</w:t>
+            <w:pPr>
+              <w:rPr>
+                <w:b/>
+                <w:bCs/>
+              </w:rPr>
+            </w:pPr>
+            <w:r>
+              <w:rPr>
+                <w:b/>
+                <w:bCs/>
+              </w:rPr>
+              <w:t>Passed</w:t>
             </w:r>
           </w:p>
         </w:tc>
@@ -2525,8 +2794,18 @@
             <w:vAlign w:val="center"/>
           </w:tcPr>
           <w:p>
-            <w:r>
-              <w:t>Pass</w:t>
+            <w:pPr>
+              <w:rPr>
+                <w:b/>
+                <w:bCs/>
+              </w:rPr>
+            </w:pPr>
+            <w:r>
+              <w:rPr>
+                <w:b/>
+                <w:bCs/>
+              </w:rPr>
+              <w:t>Passed</w:t>
             </w:r>
           </w:p>
         </w:tc>
@@ -2604,8 +2883,18 @@
             <w:vAlign w:val="center"/>
           </w:tcPr>
           <w:p>
-            <w:r>
-              <w:t>Pass</w:t>
+            <w:pPr>
+              <w:rPr>
+                <w:b/>
+                <w:bCs/>
+              </w:rPr>
+            </w:pPr>
+            <w:r>
+              <w:rPr>
+                <w:b/>
+                <w:bCs/>
+              </w:rPr>
+              <w:t>Passed</w:t>
             </w:r>
           </w:p>
         </w:tc>
@@ -2671,14 +2960,24 @@
             <w:vAlign w:val="center"/>
           </w:tcPr>
           <w:p>
-            <w:r>
-              <w:rPr>
-                <w:b/>
-                <w:bCs/>
-              </w:rPr>
-              <w:t>Pass</w:t>
-            </w:r>
-            <w:r>
+            <w:pPr>
+              <w:rPr>
+                <w:b/>
+                <w:bCs/>
+              </w:rPr>
+            </w:pPr>
+            <w:r>
+              <w:rPr>
+                <w:b/>
+                <w:bCs/>
+              </w:rPr>
+              <w:t>Passed</w:t>
+            </w:r>
+            <w:r>
+              <w:rPr>
+                <w:b/>
+                <w:bCs/>
+              </w:rPr>
               <w:t xml:space="preserve">  (No client-side limit)</w:t>
             </w:r>
           </w:p>
@@ -2732,17 +3031,22 @@
           </w:tcPr>
           <w:p>
             <w:r>
-              <w:t>Form should be submitted since picture is not a required field</w:t>
-            </w:r>
-          </w:p>
-        </w:tc>
-        <w:tc>
-          <w:tcPr>
-            <w:tcW w:w="1503" w:type="dxa"/>
-            <w:vAlign w:val="center"/>
-          </w:tcPr>
-          <w:p>
-            <w:r>
+              <w:t xml:space="preserve">Form should be submitted since picture </w:t>
+            </w:r>
+            <w:r>
+              <w:lastRenderedPageBreak/>
+              <w:t>is not a required field</w:t>
+            </w:r>
+          </w:p>
+        </w:tc>
+        <w:tc>
+          <w:tcPr>
+            <w:tcW w:w="1503" w:type="dxa"/>
+            <w:vAlign w:val="center"/>
+          </w:tcPr>
+          <w:p>
+            <w:r>
+              <w:lastRenderedPageBreak/>
               <w:t>Form submitted successfully</w:t>
             </w:r>
           </w:p>
@@ -2753,8 +3057,18 @@
             <w:vAlign w:val="center"/>
           </w:tcPr>
           <w:p>
-            <w:r>
-              <w:t>Pass</w:t>
+            <w:pPr>
+              <w:rPr>
+                <w:b/>
+                <w:bCs/>
+              </w:rPr>
+            </w:pPr>
+            <w:r>
+              <w:rPr>
+                <w:b/>
+                <w:bCs/>
+              </w:rPr>
+              <w:t>Passed</w:t>
             </w:r>
           </w:p>
         </w:tc>
@@ -2766,7 +3080,6 @@
           </w:tcPr>
           <w:p>
             <w:r>
-              <w:lastRenderedPageBreak/>
               <w:t xml:space="preserve">TC_35  </w:t>
             </w:r>
           </w:p>
@@ -2821,8 +3134,18 @@
             <w:vAlign w:val="center"/>
           </w:tcPr>
           <w:p>
-            <w:r>
-              <w:t>Pass</w:t>
+            <w:pPr>
+              <w:rPr>
+                <w:b/>
+                <w:bCs/>
+              </w:rPr>
+            </w:pPr>
+            <w:r>
+              <w:rPr>
+                <w:b/>
+                <w:bCs/>
+              </w:rPr>
+              <w:t>Passed</w:t>
             </w:r>
           </w:p>
         </w:tc>
@@ -2888,8 +3211,25 @@
             <w:vAlign w:val="center"/>
           </w:tcPr>
           <w:p>
-            <w:r>
-              <w:t xml:space="preserve">Fail </w:t>
+            <w:pPr>
+              <w:rPr>
+                <w:b/>
+                <w:bCs/>
+              </w:rPr>
+            </w:pPr>
+            <w:r>
+              <w:rPr>
+                <w:b/>
+                <w:bCs/>
+              </w:rPr>
+              <w:t>Failed</w:t>
+            </w:r>
+            <w:r>
+              <w:rPr>
+                <w:b/>
+                <w:bCs/>
+              </w:rPr>
+              <w:t xml:space="preserve"> </w:t>
             </w:r>
           </w:p>
         </w:tc>
@@ -2961,8 +3301,25 @@
             <w:vAlign w:val="center"/>
           </w:tcPr>
           <w:p>
-            <w:r>
-              <w:t xml:space="preserve">Fail </w:t>
+            <w:pPr>
+              <w:rPr>
+                <w:b/>
+                <w:bCs/>
+              </w:rPr>
+            </w:pPr>
+            <w:r>
+              <w:rPr>
+                <w:b/>
+                <w:bCs/>
+              </w:rPr>
+              <w:t>Failed</w:t>
+            </w:r>
+            <w:r>
+              <w:rPr>
+                <w:b/>
+                <w:bCs/>
+              </w:rPr>
+              <w:t xml:space="preserve"> </w:t>
             </w:r>
           </w:p>
         </w:tc>
@@ -3036,8 +3393,18 @@
             <w:vAlign w:val="center"/>
           </w:tcPr>
           <w:p>
-            <w:r>
-              <w:t>Pass</w:t>
+            <w:pPr>
+              <w:rPr>
+                <w:b/>
+                <w:bCs/>
+              </w:rPr>
+            </w:pPr>
+            <w:r>
+              <w:rPr>
+                <w:b/>
+                <w:bCs/>
+              </w:rPr>
+              <w:t>Passed</w:t>
             </w:r>
           </w:p>
         </w:tc>
@@ -3103,8 +3470,18 @@
             <w:vAlign w:val="center"/>
           </w:tcPr>
           <w:p>
-            <w:r>
-              <w:t>Pass</w:t>
+            <w:pPr>
+              <w:rPr>
+                <w:b/>
+                <w:bCs/>
+              </w:rPr>
+            </w:pPr>
+            <w:r>
+              <w:rPr>
+                <w:b/>
+                <w:bCs/>
+              </w:rPr>
+              <w:t>Passed</w:t>
             </w:r>
           </w:p>
         </w:tc>
@@ -3170,8 +3547,18 @@
             <w:vAlign w:val="center"/>
           </w:tcPr>
           <w:p>
-            <w:r>
-              <w:t>Pass</w:t>
+            <w:pPr>
+              <w:rPr>
+                <w:b/>
+                <w:bCs/>
+              </w:rPr>
+            </w:pPr>
+            <w:r>
+              <w:rPr>
+                <w:b/>
+                <w:bCs/>
+              </w:rPr>
+              <w:t>Passed</w:t>
             </w:r>
           </w:p>
         </w:tc>
@@ -3252,18 +3639,30 @@
             <w:vAlign w:val="center"/>
           </w:tcPr>
           <w:p>
-            <w:r>
-              <w:rPr>
-                <w:b/>
-                <w:bCs/>
-              </w:rPr>
-              <w:t>Fail</w:t>
-            </w:r>
-            <w:r>
+            <w:pPr>
+              <w:rPr>
+                <w:b/>
+                <w:bCs/>
+              </w:rPr>
+            </w:pPr>
+            <w:r>
+              <w:rPr>
+                <w:b/>
+                <w:bCs/>
+              </w:rPr>
+              <w:t>Failed</w:t>
+            </w:r>
+            <w:r>
+              <w:rPr>
+                <w:b/>
+                <w:bCs/>
+              </w:rPr>
               <w:t xml:space="preserve"> </w:t>
             </w:r>
             <w:r>
               <w:rPr>
+                <w:b/>
+                <w:bCs/>
                 <w:i/>
                 <w:iCs/>
               </w:rPr>
@@ -3333,8 +3732,25 @@
             <w:vAlign w:val="center"/>
           </w:tcPr>
           <w:p>
-            <w:r>
-              <w:t xml:space="preserve">Pass </w:t>
+            <w:pPr>
+              <w:rPr>
+                <w:b/>
+                <w:bCs/>
+              </w:rPr>
+            </w:pPr>
+            <w:r>
+              <w:rPr>
+                <w:b/>
+                <w:bCs/>
+              </w:rPr>
+              <w:t>Passed</w:t>
+            </w:r>
+            <w:r>
+              <w:rPr>
+                <w:b/>
+                <w:bCs/>
+              </w:rPr>
+              <w:t xml:space="preserve"> </w:t>
             </w:r>
           </w:p>
         </w:tc>
@@ -3397,17 +3813,22 @@
               <w:t>accept submission</w:t>
             </w:r>
             <w:r>
-              <w:t xml:space="preserve"> (State and City are not required)</w:t>
-            </w:r>
-          </w:p>
-        </w:tc>
-        <w:tc>
-          <w:tcPr>
-            <w:tcW w:w="1503" w:type="dxa"/>
-            <w:vAlign w:val="center"/>
-          </w:tcPr>
-          <w:p>
-            <w:r>
+              <w:t xml:space="preserve"> (State and City </w:t>
+            </w:r>
+            <w:r>
+              <w:lastRenderedPageBreak/>
+              <w:t>are not required)</w:t>
+            </w:r>
+          </w:p>
+        </w:tc>
+        <w:tc>
+          <w:tcPr>
+            <w:tcW w:w="1503" w:type="dxa"/>
+            <w:vAlign w:val="center"/>
+          </w:tcPr>
+          <w:p>
+            <w:r>
+              <w:lastRenderedPageBreak/>
               <w:t>Form accepted submission</w:t>
             </w:r>
           </w:p>
@@ -3418,8 +3839,25 @@
             <w:vAlign w:val="center"/>
           </w:tcPr>
           <w:p>
-            <w:r>
-              <w:t xml:space="preserve">Pass </w:t>
+            <w:pPr>
+              <w:rPr>
+                <w:b/>
+                <w:bCs/>
+              </w:rPr>
+            </w:pPr>
+            <w:r>
+              <w:rPr>
+                <w:b/>
+                <w:bCs/>
+              </w:rPr>
+              <w:t>Passed</w:t>
+            </w:r>
+            <w:r>
+              <w:rPr>
+                <w:b/>
+                <w:bCs/>
+              </w:rPr>
+              <w:t xml:space="preserve"> </w:t>
             </w:r>
           </w:p>
         </w:tc>
@@ -3431,7 +3869,6 @@
           </w:tcPr>
           <w:p>
             <w:r>
-              <w:lastRenderedPageBreak/>
               <w:t xml:space="preserve">TC_44  </w:t>
             </w:r>
           </w:p>
@@ -3490,8 +3927,25 @@
             <w:vAlign w:val="center"/>
           </w:tcPr>
           <w:p>
-            <w:r>
-              <w:t xml:space="preserve">Pass </w:t>
+            <w:pPr>
+              <w:rPr>
+                <w:b/>
+                <w:bCs/>
+              </w:rPr>
+            </w:pPr>
+            <w:r>
+              <w:rPr>
+                <w:b/>
+                <w:bCs/>
+              </w:rPr>
+              <w:t>Passed</w:t>
+            </w:r>
+            <w:r>
+              <w:rPr>
+                <w:b/>
+                <w:bCs/>
+              </w:rPr>
+              <w:t xml:space="preserve"> </w:t>
             </w:r>
           </w:p>
         </w:tc>
@@ -3565,8 +4019,25 @@
             <w:vAlign w:val="center"/>
           </w:tcPr>
           <w:p>
-            <w:r>
-              <w:t xml:space="preserve">Pass </w:t>
+            <w:pPr>
+              <w:rPr>
+                <w:b/>
+                <w:bCs/>
+              </w:rPr>
+            </w:pPr>
+            <w:r>
+              <w:rPr>
+                <w:b/>
+                <w:bCs/>
+              </w:rPr>
+              <w:t>Passed</w:t>
+            </w:r>
+            <w:r>
+              <w:rPr>
+                <w:b/>
+                <w:bCs/>
+              </w:rPr>
+              <w:t xml:space="preserve"> </w:t>
             </w:r>
           </w:p>
         </w:tc>
@@ -3646,8 +4117,32 @@
             <w:vAlign w:val="center"/>
           </w:tcPr>
           <w:p>
-            <w:r>
-              <w:t xml:space="preserve"> Fail (UX issue)</w:t>
+            <w:pPr>
+              <w:rPr>
+                <w:b/>
+                <w:bCs/>
+              </w:rPr>
+            </w:pPr>
+            <w:r>
+              <w:rPr>
+                <w:b/>
+                <w:bCs/>
+              </w:rPr>
+              <w:t xml:space="preserve"> </w:t>
+            </w:r>
+            <w:r>
+              <w:rPr>
+                <w:b/>
+                <w:bCs/>
+              </w:rPr>
+              <w:t>Failed</w:t>
+            </w:r>
+            <w:r>
+              <w:rPr>
+                <w:b/>
+                <w:bCs/>
+              </w:rPr>
+              <w:t xml:space="preserve"> (UX issue)</w:t>
             </w:r>
           </w:p>
         </w:tc>
@@ -3717,12 +4212,18 @@
             <w:vAlign w:val="center"/>
           </w:tcPr>
           <w:p>
-            <w:r>
-              <w:rPr>
-                <w:b/>
-                <w:bCs/>
-              </w:rPr>
-              <w:t>Fail</w:t>
+            <w:pPr>
+              <w:rPr>
+                <w:b/>
+                <w:bCs/>
+              </w:rPr>
+            </w:pPr>
+            <w:r>
+              <w:rPr>
+                <w:b/>
+                <w:bCs/>
+              </w:rPr>
+              <w:t>Failed</w:t>
             </w:r>
           </w:p>
         </w:tc>
@@ -3794,8 +4295,32 @@
             <w:vAlign w:val="center"/>
           </w:tcPr>
           <w:p>
-            <w:r>
-              <w:t xml:space="preserve"> Fail (Missing message)</w:t>
+            <w:pPr>
+              <w:rPr>
+                <w:b/>
+                <w:bCs/>
+              </w:rPr>
+            </w:pPr>
+            <w:r>
+              <w:rPr>
+                <w:b/>
+                <w:bCs/>
+              </w:rPr>
+              <w:t xml:space="preserve"> </w:t>
+            </w:r>
+            <w:r>
+              <w:rPr>
+                <w:b/>
+                <w:bCs/>
+              </w:rPr>
+              <w:t>Failed</w:t>
+            </w:r>
+            <w:r>
+              <w:rPr>
+                <w:b/>
+                <w:bCs/>
+              </w:rPr>
+              <w:t xml:space="preserve"> (Missing message)</w:t>
             </w:r>
           </w:p>
         </w:tc>
@@ -3865,8 +4390,25 @@
             <w:vAlign w:val="center"/>
           </w:tcPr>
           <w:p>
-            <w:r>
-              <w:t>Fail (Missing message)</w:t>
+            <w:pPr>
+              <w:rPr>
+                <w:b/>
+                <w:bCs/>
+              </w:rPr>
+            </w:pPr>
+            <w:r>
+              <w:rPr>
+                <w:b/>
+                <w:bCs/>
+              </w:rPr>
+              <w:t>Failed</w:t>
+            </w:r>
+            <w:r>
+              <w:rPr>
+                <w:b/>
+                <w:bCs/>
+              </w:rPr>
+              <w:t xml:space="preserve"> (Missing message)</w:t>
             </w:r>
           </w:p>
         </w:tc>
@@ -3936,7 +4478,17 @@
             <w:vAlign w:val="center"/>
           </w:tcPr>
           <w:p>
-            <w:r>
+            <w:pPr>
+              <w:rPr>
+                <w:b/>
+                <w:bCs/>
+              </w:rPr>
+            </w:pPr>
+            <w:r>
+              <w:rPr>
+                <w:b/>
+                <w:bCs/>
+              </w:rPr>
               <w:t>UI Bug</w:t>
             </w:r>
           </w:p>
@@ -3960,11 +4512,11 @@
           </w:tcPr>
           <w:p>
             <w:r>
-              <w:t xml:space="preserve">Success Modal Appears on </w:t>
+              <w:t xml:space="preserve">Success Modal </w:t>
             </w:r>
             <w:r>
               <w:lastRenderedPageBreak/>
-              <w:t>Submission</w:t>
+              <w:t>Appears on Submission</w:t>
             </w:r>
           </w:p>
         </w:tc>
@@ -3991,29 +4543,49 @@
           </w:tcPr>
           <w:p>
             <w:r>
-              <w:t>Success message/modal should appear with confirmation</w:t>
-            </w:r>
-          </w:p>
-        </w:tc>
-        <w:tc>
-          <w:tcPr>
-            <w:tcW w:w="1503" w:type="dxa"/>
-            <w:vAlign w:val="center"/>
-          </w:tcPr>
-          <w:p>
-            <w:r>
-              <w:t>Success modal appeared with confirmation</w:t>
-            </w:r>
-          </w:p>
-        </w:tc>
-        <w:tc>
-          <w:tcPr>
-            <w:tcW w:w="1503" w:type="dxa"/>
-            <w:vAlign w:val="center"/>
-          </w:tcPr>
-          <w:p>
-            <w:r>
-              <w:t>Pass</w:t>
+              <w:t>Success message/mod</w:t>
+            </w:r>
+            <w:r>
+              <w:lastRenderedPageBreak/>
+              <w:t>al should appear with confirmation</w:t>
+            </w:r>
+          </w:p>
+        </w:tc>
+        <w:tc>
+          <w:tcPr>
+            <w:tcW w:w="1503" w:type="dxa"/>
+            <w:vAlign w:val="center"/>
+          </w:tcPr>
+          <w:p>
+            <w:r>
+              <w:lastRenderedPageBreak/>
+              <w:t xml:space="preserve">Success modal </w:t>
+            </w:r>
+            <w:r>
+              <w:lastRenderedPageBreak/>
+              <w:t>appeared with confirmation</w:t>
+            </w:r>
+          </w:p>
+        </w:tc>
+        <w:tc>
+          <w:tcPr>
+            <w:tcW w:w="1503" w:type="dxa"/>
+            <w:vAlign w:val="center"/>
+          </w:tcPr>
+          <w:p>
+            <w:pPr>
+              <w:rPr>
+                <w:b/>
+                <w:bCs/>
+              </w:rPr>
+            </w:pPr>
+            <w:r>
+              <w:rPr>
+                <w:b/>
+                <w:bCs/>
+              </w:rPr>
+              <w:lastRenderedPageBreak/>
+              <w:t>Passed</w:t>
             </w:r>
           </w:p>
         </w:tc>
@@ -4083,8 +4655,18 @@
             <w:vAlign w:val="center"/>
           </w:tcPr>
           <w:p>
-            <w:r>
-              <w:t>Pass</w:t>
+            <w:pPr>
+              <w:rPr>
+                <w:b/>
+                <w:bCs/>
+              </w:rPr>
+            </w:pPr>
+            <w:r>
+              <w:rPr>
+                <w:b/>
+                <w:bCs/>
+              </w:rPr>
+              <w:t>Passed</w:t>
             </w:r>
           </w:p>
         </w:tc>
@@ -4165,8 +4747,18 @@
             <w:vAlign w:val="center"/>
           </w:tcPr>
           <w:p>
-            <w:r>
-              <w:t>Fail</w:t>
+            <w:pPr>
+              <w:rPr>
+                <w:b/>
+                <w:bCs/>
+              </w:rPr>
+            </w:pPr>
+            <w:r>
+              <w:rPr>
+                <w:b/>
+                <w:bCs/>
+              </w:rPr>
+              <w:t>Failed</w:t>
             </w:r>
           </w:p>
         </w:tc>

</xml_diff>